<commit_message>
WEB API and Observable...
</commit_message>
<xml_diff>
--- a/FINAL ACTIVANTS ASSETS/2. SAML_SSO DOC.docx
+++ b/FINAL ACTIVANTS ASSETS/2. SAML_SSO DOC.docx
@@ -140,7 +140,33 @@
           <w:b/>
           <w:bCs/>
         </w:rPr>
-        <w:t>02/09/2019</w:t>
+        <w:t>1</w:t>
+      </w:r>
+      <w:bookmarkStart w:id="0" w:name="_GoBack"/>
+      <w:bookmarkEnd w:id="0"/>
+      <w:r>
+        <w:rPr>
+          <w:rFonts w:cstheme="minorHAnsi"/>
+          <w:b/>
+          <w:bCs/>
+        </w:rPr>
+        <w:t>2/</w:t>
+      </w:r>
+      <w:r>
+        <w:rPr>
+          <w:rFonts w:cstheme="minorHAnsi"/>
+          <w:b/>
+          <w:bCs/>
+        </w:rPr>
+        <w:t>11</w:t>
+      </w:r>
+      <w:r>
+        <w:rPr>
+          <w:rFonts w:cstheme="minorHAnsi"/>
+          <w:b/>
+          <w:bCs/>
+        </w:rPr>
+        <w:t>/2019</w:t>
       </w:r>
     </w:p>
     <w:p>
@@ -11882,8 +11908,6 @@
           <w:lang w:eastAsia="en-US"/>
         </w:rPr>
       </w:pPr>
-      <w:bookmarkStart w:id="0" w:name="_GoBack"/>
-      <w:bookmarkEnd w:id="0"/>
     </w:p>
     <w:p>
       <w:pPr>
@@ -15856,18 +15880,18 @@
 </file>
 
 <file path=customXml/item2.xml><?xml version="1.0" encoding="utf-8"?>
-<p:properties xmlns:p="http://schemas.microsoft.com/office/2006/metadata/properties" xmlns:xsi="http://www.w3.org/2001/XMLSchema-instance" xmlns:pc="http://schemas.microsoft.com/office/infopath/2007/PartnerControls">
-  <documentManagement/>
-</p:properties>
-</file>
-
-<file path=customXml/item3.xml><?xml version="1.0" encoding="utf-8"?>
 <?mso-contentType ?>
 <FormTemplates xmlns="http://schemas.microsoft.com/sharepoint/v3/contenttype/forms">
   <Display>DocumentLibraryForm</Display>
   <Edit>DocumentLibraryForm</Edit>
   <New>DocumentLibraryForm</New>
 </FormTemplates>
+</file>
+
+<file path=customXml/item3.xml><?xml version="1.0" encoding="utf-8"?>
+<p:properties xmlns:p="http://schemas.microsoft.com/office/2006/metadata/properties" xmlns:xsi="http://www.w3.org/2001/XMLSchema-instance" xmlns:pc="http://schemas.microsoft.com/office/infopath/2007/PartnerControls">
+  <documentManagement/>
+</p:properties>
 </file>
 
 <file path=customXml/itemProps1.xml><?xml version="1.0" encoding="utf-8"?>
@@ -15890,18 +15914,18 @@
 </file>
 
 <file path=customXml/itemProps2.xml><?xml version="1.0" encoding="utf-8"?>
+<ds:datastoreItem xmlns:ds="http://schemas.openxmlformats.org/officeDocument/2006/customXml" ds:itemID="{600163AE-6E22-4E2A-A306-F067E5F31F34}">
+  <ds:schemaRefs>
+    <ds:schemaRef ds:uri="http://schemas.microsoft.com/sharepoint/v3/contenttype/forms"/>
+  </ds:schemaRefs>
+</ds:datastoreItem>
+</file>
+
+<file path=customXml/itemProps3.xml><?xml version="1.0" encoding="utf-8"?>
 <ds:datastoreItem xmlns:ds="http://schemas.openxmlformats.org/officeDocument/2006/customXml" ds:itemID="{E4659E8B-FE16-411D-8F07-9343B2C05CEA}">
   <ds:schemaRefs>
     <ds:schemaRef ds:uri="http://schemas.microsoft.com/office/2006/metadata/properties"/>
     <ds:schemaRef ds:uri="http://schemas.microsoft.com/office/infopath/2007/PartnerControls"/>
   </ds:schemaRefs>
 </ds:datastoreItem>
-</file>
-
-<file path=customXml/itemProps3.xml><?xml version="1.0" encoding="utf-8"?>
-<ds:datastoreItem xmlns:ds="http://schemas.openxmlformats.org/officeDocument/2006/customXml" ds:itemID="{600163AE-6E22-4E2A-A306-F067E5F31F34}">
-  <ds:schemaRefs>
-    <ds:schemaRef ds:uri="http://schemas.microsoft.com/sharepoint/v3/contenttype/forms"/>
-  </ds:schemaRefs>
-</ds:datastoreItem>
 </file>
</xml_diff>